<commit_message>
software design(2,3) change (Use case diagram)
</commit_message>
<xml_diff>
--- a/progress1/Software design(2,3).docx
+++ b/progress1/Software design(2,3).docx
@@ -4818,17 +4818,15 @@
       <w:r>
         <w:rPr>
           <w:rFonts w:ascii="Times New Roman" w:hAnsi="Times New Roman" w:cs="Times New Roman"/>
-          <w:b/>
-          <w:bCs/>
           <w:noProof/>
-          <w:sz w:val="36"/>
-          <w:szCs w:val="44"/>
+          <w:sz w:val="24"/>
+          <w:szCs w:val="32"/>
         </w:rPr>
         <w:drawing>
           <wp:inline distT="0" distB="0" distL="0" distR="0">
-            <wp:extent cx="4806659" cy="7369792"/>
-            <wp:effectExtent l="19050" t="0" r="0" b="0"/>
-            <wp:docPr id="4" name="Picture 4" descr="C:\Users\Dell\Documents\GitHub\TestAndMaintainance\classDiagram(VisualParadiagm)\Dental clinic.jpg"/>
+            <wp:extent cx="5350434" cy="7572375"/>
+            <wp:effectExtent l="19050" t="0" r="2616" b="0"/>
+            <wp:docPr id="2" name="Picture 1" descr="C:\Users\Dell\Documents\GitHub\TestAndMaintainance\classDiagram(VisualParadiagm)\Dental clinic.jpg"/>
             <wp:cNvGraphicFramePr>
               <a:graphicFrameLocks xmlns:a="http://schemas.openxmlformats.org/drawingml/2006/main" noChangeAspect="1"/>
             </wp:cNvGraphicFramePr>
@@ -4836,13 +4834,13 @@
               <a:graphicData uri="http://schemas.openxmlformats.org/drawingml/2006/picture">
                 <pic:pic xmlns:pic="http://schemas.openxmlformats.org/drawingml/2006/picture">
                   <pic:nvPicPr>
-                    <pic:cNvPr id="0" name="Picture 4" descr="C:\Users\Dell\Documents\GitHub\TestAndMaintainance\classDiagram(VisualParadiagm)\Dental clinic.jpg"/>
+                    <pic:cNvPr id="0" name="Picture 1" descr="C:\Users\Dell\Documents\GitHub\TestAndMaintainance\classDiagram(VisualParadiagm)\Dental clinic.jpg"/>
                     <pic:cNvPicPr>
                       <a:picLocks noChangeAspect="1" noChangeArrowheads="1"/>
                     </pic:cNvPicPr>
                   </pic:nvPicPr>
                   <pic:blipFill>
-                    <a:blip r:embed="rId5" cstate="print"/>
+                    <a:blip r:embed="rId7" cstate="print"/>
                     <a:srcRect/>
                     <a:stretch>
                       <a:fillRect/>
@@ -4851,7 +4849,7 @@
                   <pic:spPr bwMode="auto">
                     <a:xfrm>
                       <a:off x="0" y="0"/>
-                      <a:ext cx="4806497" cy="7369544"/>
+                      <a:ext cx="5354570" cy="7578228"/>
                     </a:xfrm>
                     <a:prstGeom prst="rect">
                       <a:avLst/>
@@ -4901,14 +4899,25 @@
       <w:pPr>
         <w:rPr>
           <w:rFonts w:ascii="Times New Roman" w:hAnsi="Times New Roman" w:cs="Times New Roman"/>
+          <w:sz w:val="24"/>
+          <w:szCs w:val="32"/>
+        </w:rPr>
+      </w:pPr>
+      <w:r>
+        <w:rPr>
+          <w:rFonts w:ascii="Times New Roman" w:hAnsi="Times New Roman" w:cs="Times New Roman"/>
           <w:b/>
           <w:bCs/>
           <w:sz w:val="24"/>
           <w:szCs w:val="32"/>
           <w:u w:val="single"/>
         </w:rPr>
-      </w:pPr>
-      <w:r>
+        <w:lastRenderedPageBreak/>
+        <w:t>Patient</w:t>
+      </w:r>
+    </w:p>
+    <w:p>
+      <w:pPr>
         <w:rPr>
           <w:rFonts w:ascii="Times New Roman" w:hAnsi="Times New Roman" w:cs="Times New Roman"/>
           <w:b/>
@@ -4917,9 +4926,7 @@
           <w:szCs w:val="32"/>
           <w:u w:val="single"/>
         </w:rPr>
-        <w:lastRenderedPageBreak/>
-        <w:t>Patient</w:t>
-      </w:r>
+      </w:pPr>
     </w:p>
     <w:p>
       <w:pPr>
@@ -4936,8 +4943,8 @@
         </w:rPr>
         <w:drawing>
           <wp:inline distT="0" distB="0" distL="0" distR="0">
-            <wp:extent cx="3691339" cy="4714875"/>
-            <wp:effectExtent l="19050" t="0" r="4361" b="0"/>
+            <wp:extent cx="3348305" cy="4276725"/>
+            <wp:effectExtent l="19050" t="0" r="4495" b="0"/>
             <wp:docPr id="3" name="Picture 3" descr="C:\Users\Dell\Documents\GitHub\TestAndMaintainance\classDiagram(VisualParadiagm)\Patient.jpg"/>
             <wp:cNvGraphicFramePr>
               <a:graphicFrameLocks xmlns:a="http://schemas.openxmlformats.org/drawingml/2006/main" noChangeAspect="1"/>
@@ -4952,7 +4959,7 @@
                     </pic:cNvPicPr>
                   </pic:nvPicPr>
                   <pic:blipFill>
-                    <a:blip r:embed="rId6" cstate="print"/>
+                    <a:blip r:embed="rId8" cstate="print"/>
                     <a:srcRect/>
                     <a:stretch>
                       <a:fillRect/>
@@ -4961,7 +4968,7 @@
                   <pic:spPr bwMode="auto">
                     <a:xfrm>
                       <a:off x="0" y="0"/>
-                      <a:ext cx="3707315" cy="4735281"/>
+                      <a:ext cx="3362796" cy="4295235"/>
                     </a:xfrm>
                     <a:prstGeom prst="rect">
                       <a:avLst/>
@@ -5016,9 +5023,9 @@
         </w:rPr>
         <w:drawing>
           <wp:inline distT="0" distB="0" distL="0" distR="0">
-            <wp:extent cx="3914775" cy="3325694"/>
-            <wp:effectExtent l="19050" t="0" r="9525" b="0"/>
-            <wp:docPr id="5" name="Picture 5" descr="C:\Users\Dell\Documents\GitHub\TestAndMaintainance\classDiagram(VisualParadiagm)\visitor.jpg"/>
+            <wp:extent cx="3498196" cy="2971800"/>
+            <wp:effectExtent l="19050" t="0" r="7004" b="0"/>
+            <wp:docPr id="6" name="Picture 2" descr="C:\Users\Dell\Documents\GitHub\TestAndMaintainance\classDiagram(VisualParadiagm)\visitor.jpg"/>
             <wp:cNvGraphicFramePr>
               <a:graphicFrameLocks xmlns:a="http://schemas.openxmlformats.org/drawingml/2006/main" noChangeAspect="1"/>
             </wp:cNvGraphicFramePr>
@@ -5026,13 +5033,13 @@
               <a:graphicData uri="http://schemas.openxmlformats.org/drawingml/2006/picture">
                 <pic:pic xmlns:pic="http://schemas.openxmlformats.org/drawingml/2006/picture">
                   <pic:nvPicPr>
-                    <pic:cNvPr id="0" name="Picture 5" descr="C:\Users\Dell\Documents\GitHub\TestAndMaintainance\classDiagram(VisualParadiagm)\visitor.jpg"/>
+                    <pic:cNvPr id="0" name="Picture 2" descr="C:\Users\Dell\Documents\GitHub\TestAndMaintainance\classDiagram(VisualParadiagm)\visitor.jpg"/>
                     <pic:cNvPicPr>
                       <a:picLocks noChangeAspect="1" noChangeArrowheads="1"/>
                     </pic:cNvPicPr>
                   </pic:nvPicPr>
                   <pic:blipFill>
-                    <a:blip r:embed="rId7" cstate="print"/>
+                    <a:blip r:embed="rId9" cstate="print"/>
                     <a:srcRect/>
                     <a:stretch>
                       <a:fillRect/>
@@ -5041,7 +5048,7 @@
                   <pic:spPr bwMode="auto">
                     <a:xfrm>
                       <a:off x="0" y="0"/>
-                      <a:ext cx="3933911" cy="3341950"/>
+                      <a:ext cx="3498196" cy="2971800"/>
                     </a:xfrm>
                     <a:prstGeom prst="rect">
                       <a:avLst/>
@@ -5073,7 +5080,10 @@
           <w:u w:val="single"/>
         </w:rPr>
       </w:pPr>
-      <w:r>
+    </w:p>
+    <w:p>
+      <w:pPr>
+        <w:ind w:firstLine="720"/>
         <w:rPr>
           <w:rFonts w:ascii="Times New Roman" w:hAnsi="Times New Roman" w:cs="Times New Roman"/>
           <w:b/>
@@ -5082,14 +5092,8 @@
           <w:szCs w:val="32"/>
           <w:u w:val="single"/>
         </w:rPr>
-        <w:lastRenderedPageBreak/>
-        <w:t>Officer</w:t>
-      </w:r>
-    </w:p>
-    <w:p>
-      <w:pPr>
-        <w:ind w:firstLine="720"/>
-        <w:jc w:val="center"/>
+      </w:pPr>
+      <w:r>
         <w:rPr>
           <w:rFonts w:ascii="Times New Roman" w:hAnsi="Times New Roman" w:cs="Times New Roman"/>
           <w:b/>
@@ -5098,22 +5102,21 @@
           <w:szCs w:val="32"/>
           <w:u w:val="single"/>
         </w:rPr>
-      </w:pPr>
-      <w:r>
-        <w:rPr>
-          <w:rFonts w:ascii="Times New Roman" w:hAnsi="Times New Roman" w:cs="Times New Roman"/>
-          <w:b/>
-          <w:bCs/>
+        <w:lastRenderedPageBreak/>
+        <w:t>Officer</w:t>
+      </w:r>
+      <w:r>
+        <w:rPr>
+          <w:rFonts w:ascii="Times New Roman" w:hAnsi="Times New Roman" w:cs="Times New Roman"/>
           <w:noProof/>
           <w:sz w:val="24"/>
           <w:szCs w:val="32"/>
-          <w:u w:val="single"/>
         </w:rPr>
         <w:drawing>
           <wp:inline distT="0" distB="0" distL="0" distR="0">
-            <wp:extent cx="4343400" cy="6750383"/>
-            <wp:effectExtent l="19050" t="0" r="0" b="0"/>
-            <wp:docPr id="10" name="รูปภาพ 9" descr="officer.jpg"/>
+            <wp:extent cx="5724525" cy="6953250"/>
+            <wp:effectExtent l="19050" t="0" r="9525" b="0"/>
+            <wp:docPr id="8" name="Picture 3" descr="C:\Users\Dell\Documents\GitHub\TestAndMaintainance\classDiagram(VisualParadiagm)\officer.jpg"/>
             <wp:cNvGraphicFramePr>
               <a:graphicFrameLocks xmlns:a="http://schemas.openxmlformats.org/drawingml/2006/main" noChangeAspect="1"/>
             </wp:cNvGraphicFramePr>
@@ -5121,159 +5124,13 @@
               <a:graphicData uri="http://schemas.openxmlformats.org/drawingml/2006/picture">
                 <pic:pic xmlns:pic="http://schemas.openxmlformats.org/drawingml/2006/picture">
                   <pic:nvPicPr>
-                    <pic:cNvPr id="0" name="officer.jpg"/>
-                    <pic:cNvPicPr/>
-                  </pic:nvPicPr>
-                  <pic:blipFill>
-                    <a:blip r:embed="rId8" cstate="print"/>
-                    <a:stretch>
-                      <a:fillRect/>
-                    </a:stretch>
-                  </pic:blipFill>
-                  <pic:spPr>
-                    <a:xfrm>
-                      <a:off x="0" y="0"/>
-                      <a:ext cx="4344272" cy="6751738"/>
-                    </a:xfrm>
-                    <a:prstGeom prst="rect">
-                      <a:avLst/>
-                    </a:prstGeom>
-                  </pic:spPr>
-                </pic:pic>
-              </a:graphicData>
-            </a:graphic>
-          </wp:inline>
-        </w:drawing>
-      </w:r>
-    </w:p>
-    <w:p>
-      <w:pPr>
-        <w:ind w:firstLine="720"/>
-        <w:rPr>
-          <w:rFonts w:ascii="Times New Roman" w:hAnsi="Times New Roman" w:cs="Times New Roman"/>
-          <w:b/>
-          <w:bCs/>
-          <w:sz w:val="24"/>
-          <w:szCs w:val="32"/>
-          <w:u w:val="single"/>
-        </w:rPr>
-      </w:pPr>
-    </w:p>
-    <w:p>
-      <w:pPr>
-        <w:ind w:firstLine="720"/>
-        <w:rPr>
-          <w:rFonts w:ascii="Times New Roman" w:hAnsi="Times New Roman" w:cs="Times New Roman"/>
-          <w:b/>
-          <w:bCs/>
-          <w:sz w:val="24"/>
-          <w:szCs w:val="32"/>
-          <w:u w:val="single"/>
-        </w:rPr>
-      </w:pPr>
-    </w:p>
-    <w:p>
-      <w:pPr>
-        <w:ind w:firstLine="720"/>
-        <w:rPr>
-          <w:rFonts w:ascii="Times New Roman" w:hAnsi="Times New Roman" w:cs="Times New Roman"/>
-          <w:b/>
-          <w:bCs/>
-          <w:sz w:val="24"/>
-          <w:szCs w:val="32"/>
-          <w:u w:val="single"/>
-        </w:rPr>
-      </w:pPr>
-    </w:p>
-    <w:p>
-      <w:pPr>
-        <w:ind w:firstLine="720"/>
-        <w:rPr>
-          <w:rFonts w:ascii="Times New Roman" w:hAnsi="Times New Roman" w:cs="Times New Roman"/>
-          <w:b/>
-          <w:bCs/>
-          <w:sz w:val="24"/>
-          <w:szCs w:val="32"/>
-          <w:u w:val="single"/>
-        </w:rPr>
-      </w:pPr>
-    </w:p>
-    <w:p>
-      <w:pPr>
-        <w:ind w:firstLine="720"/>
-        <w:rPr>
-          <w:rFonts w:ascii="Times New Roman" w:hAnsi="Times New Roman" w:cs="Times New Roman"/>
-          <w:b/>
-          <w:bCs/>
-          <w:sz w:val="24"/>
-          <w:szCs w:val="32"/>
-          <w:u w:val="single"/>
-        </w:rPr>
-      </w:pPr>
-    </w:p>
-    <w:p>
-      <w:pPr>
-        <w:ind w:firstLine="720"/>
-        <w:rPr>
-          <w:rFonts w:ascii="Times New Roman" w:hAnsi="Times New Roman" w:cs="Times New Roman"/>
-          <w:b/>
-          <w:bCs/>
-          <w:sz w:val="24"/>
-          <w:szCs w:val="32"/>
-          <w:u w:val="single"/>
-        </w:rPr>
-      </w:pPr>
-      <w:r>
-        <w:rPr>
-          <w:rFonts w:ascii="Times New Roman" w:hAnsi="Times New Roman" w:cs="Times New Roman"/>
-          <w:b/>
-          <w:bCs/>
-          <w:sz w:val="24"/>
-          <w:szCs w:val="32"/>
-          <w:u w:val="single"/>
-        </w:rPr>
-        <w:lastRenderedPageBreak/>
-        <w:t>Dentist</w:t>
-      </w:r>
-    </w:p>
-    <w:p>
-      <w:pPr>
-        <w:rPr>
-          <w:rFonts w:ascii="Times New Roman" w:hAnsi="Times New Roman" w:cs="Times New Roman"/>
-        </w:rPr>
-      </w:pPr>
-    </w:p>
-    <w:p>
-      <w:pPr>
-        <w:jc w:val="center"/>
-        <w:rPr>
-          <w:rFonts w:ascii="Times New Roman" w:hAnsi="Times New Roman" w:cs="Times New Roman"/>
-        </w:rPr>
-      </w:pPr>
-      <w:r>
-        <w:rPr>
-          <w:rFonts w:ascii="Times New Roman" w:hAnsi="Times New Roman" w:cs="Times New Roman"/>
-          <w:noProof/>
-        </w:rPr>
-        <w:drawing>
-          <wp:inline distT="0" distB="0" distL="0" distR="0">
-            <wp:extent cx="4339988" cy="6315437"/>
-            <wp:effectExtent l="19050" t="0" r="3412" b="0"/>
-            <wp:docPr id="9" name="Picture 9" descr="C:\Users\Dell\Documents\GitHub\TestAndMaintainance\classDiagram(VisualParadiagm)\Dentist.jpg"/>
-            <wp:cNvGraphicFramePr>
-              <a:graphicFrameLocks xmlns:a="http://schemas.openxmlformats.org/drawingml/2006/main" noChangeAspect="1"/>
-            </wp:cNvGraphicFramePr>
-            <a:graphic xmlns:a="http://schemas.openxmlformats.org/drawingml/2006/main">
-              <a:graphicData uri="http://schemas.openxmlformats.org/drawingml/2006/picture">
-                <pic:pic xmlns:pic="http://schemas.openxmlformats.org/drawingml/2006/picture">
-                  <pic:nvPicPr>
-                    <pic:cNvPr id="0" name="Picture 9" descr="C:\Users\Dell\Documents\GitHub\TestAndMaintainance\classDiagram(VisualParadiagm)\Dentist.jpg"/>
+                    <pic:cNvPr id="0" name="Picture 3" descr="C:\Users\Dell\Documents\GitHub\TestAndMaintainance\classDiagram(VisualParadiagm)\officer.jpg"/>
                     <pic:cNvPicPr>
                       <a:picLocks noChangeAspect="1" noChangeArrowheads="1"/>
                     </pic:cNvPicPr>
                   </pic:nvPicPr>
                   <pic:blipFill>
-                    <a:blip r:embed="rId9" cstate="print"/>
+                    <a:blip r:embed="rId10" cstate="print"/>
                     <a:srcRect/>
                     <a:stretch>
                       <a:fillRect/>
@@ -5282,7 +5139,7 @@
                   <pic:spPr bwMode="auto">
                     <a:xfrm>
                       <a:off x="0" y="0"/>
-                      <a:ext cx="4341923" cy="6318252"/>
+                      <a:ext cx="5724525" cy="6953250"/>
                     </a:xfrm>
                     <a:prstGeom prst="rect">
                       <a:avLst/>
@@ -5304,63 +5161,158 @@
     </w:p>
     <w:p>
       <w:pPr>
-        <w:rPr>
-          <w:rFonts w:ascii="Times New Roman" w:hAnsi="Times New Roman" w:cs="Times New Roman"/>
-        </w:rPr>
-      </w:pPr>
-    </w:p>
-    <w:p>
-      <w:pPr>
-        <w:rPr>
-          <w:rFonts w:ascii="Times New Roman" w:hAnsi="Times New Roman" w:cs="Times New Roman"/>
-        </w:rPr>
-      </w:pPr>
-    </w:p>
-    <w:p>
-      <w:pPr>
-        <w:rPr>
-          <w:rFonts w:ascii="Times New Roman" w:hAnsi="Times New Roman" w:cs="Times New Roman"/>
-          <w:b/>
-          <w:bCs/>
-          <w:sz w:val="28"/>
-          <w:szCs w:val="36"/>
-        </w:rPr>
-      </w:pPr>
-    </w:p>
-    <w:p>
-      <w:pPr>
-        <w:rPr>
-          <w:rFonts w:ascii="Times New Roman" w:hAnsi="Times New Roman" w:cs="Times New Roman"/>
-        </w:rPr>
-      </w:pPr>
-    </w:p>
-    <w:p>
-      <w:pPr>
-        <w:rPr>
-          <w:rFonts w:ascii="Times New Roman" w:hAnsi="Times New Roman" w:cs="Times New Roman"/>
-        </w:rPr>
-      </w:pPr>
-    </w:p>
-    <w:p>
-      <w:pPr>
-        <w:rPr>
-          <w:rFonts w:ascii="Times New Roman" w:hAnsi="Times New Roman" w:cs="Times New Roman"/>
-        </w:rPr>
-      </w:pPr>
-    </w:p>
-    <w:p>
-      <w:pPr>
-        <w:rPr>
-          <w:rFonts w:ascii="Times New Roman" w:hAnsi="Times New Roman" w:cs="Times New Roman"/>
-        </w:rPr>
-      </w:pPr>
-    </w:p>
-    <w:p>
-      <w:pPr>
-        <w:rPr>
-          <w:rFonts w:ascii="Times New Roman" w:hAnsi="Times New Roman" w:cs="Times New Roman"/>
-        </w:rPr>
-      </w:pPr>
+        <w:ind w:firstLine="720"/>
+        <w:jc w:val="center"/>
+        <w:rPr>
+          <w:rFonts w:ascii="Times New Roman" w:hAnsi="Times New Roman" w:cs="Times New Roman"/>
+          <w:b/>
+          <w:bCs/>
+          <w:sz w:val="24"/>
+          <w:szCs w:val="32"/>
+          <w:u w:val="single"/>
+        </w:rPr>
+      </w:pPr>
+    </w:p>
+    <w:p>
+      <w:pPr>
+        <w:ind w:firstLine="720"/>
+        <w:rPr>
+          <w:rFonts w:ascii="Times New Roman" w:hAnsi="Times New Roman" w:cs="Times New Roman"/>
+          <w:b/>
+          <w:bCs/>
+          <w:sz w:val="24"/>
+          <w:szCs w:val="32"/>
+          <w:u w:val="single"/>
+        </w:rPr>
+      </w:pPr>
+    </w:p>
+    <w:p>
+      <w:pPr>
+        <w:ind w:firstLine="720"/>
+        <w:rPr>
+          <w:rFonts w:ascii="Times New Roman" w:hAnsi="Times New Roman" w:cs="Times New Roman"/>
+          <w:b/>
+          <w:bCs/>
+          <w:sz w:val="24"/>
+          <w:szCs w:val="32"/>
+          <w:u w:val="single"/>
+        </w:rPr>
+      </w:pPr>
+    </w:p>
+    <w:p>
+      <w:pPr>
+        <w:ind w:firstLine="720"/>
+        <w:rPr>
+          <w:rFonts w:ascii="Times New Roman" w:hAnsi="Times New Roman" w:cs="Times New Roman"/>
+          <w:b/>
+          <w:bCs/>
+          <w:sz w:val="24"/>
+          <w:szCs w:val="32"/>
+          <w:u w:val="single"/>
+        </w:rPr>
+      </w:pPr>
+    </w:p>
+    <w:p>
+      <w:pPr>
+        <w:rPr>
+          <w:rFonts w:ascii="Times New Roman" w:hAnsi="Times New Roman" w:cs="Times New Roman"/>
+          <w:b/>
+          <w:bCs/>
+          <w:sz w:val="24"/>
+          <w:szCs w:val="32"/>
+          <w:u w:val="single"/>
+        </w:rPr>
+      </w:pPr>
+    </w:p>
+    <w:p>
+      <w:pPr>
+        <w:rPr>
+          <w:rFonts w:ascii="Times New Roman" w:hAnsi="Times New Roman" w:cs="Times New Roman"/>
+          <w:b/>
+          <w:bCs/>
+          <w:sz w:val="24"/>
+          <w:szCs w:val="32"/>
+          <w:u w:val="single"/>
+        </w:rPr>
+      </w:pPr>
+      <w:r>
+        <w:rPr>
+          <w:rFonts w:ascii="Times New Roman" w:hAnsi="Times New Roman" w:cs="Times New Roman"/>
+          <w:b/>
+          <w:bCs/>
+          <w:sz w:val="24"/>
+          <w:szCs w:val="32"/>
+          <w:u w:val="single"/>
+        </w:rPr>
+        <w:lastRenderedPageBreak/>
+        <w:t>Dentist</w:t>
+      </w:r>
+    </w:p>
+    <w:p>
+      <w:pPr>
+        <w:rPr>
+          <w:rFonts w:ascii="Times New Roman" w:hAnsi="Times New Roman" w:cs="Times New Roman"/>
+        </w:rPr>
+      </w:pPr>
+    </w:p>
+    <w:p>
+      <w:pPr>
+        <w:jc w:val="center"/>
+        <w:rPr>
+          <w:rFonts w:ascii="Times New Roman" w:hAnsi="Times New Roman" w:cs="Times New Roman"/>
+        </w:rPr>
+      </w:pPr>
+      <w:r>
+        <w:rPr>
+          <w:rFonts w:ascii="Times New Roman" w:hAnsi="Times New Roman" w:cs="Times New Roman"/>
+          <w:noProof/>
+        </w:rPr>
+        <w:drawing>
+          <wp:inline distT="0" distB="0" distL="0" distR="0">
+            <wp:extent cx="5295487" cy="7705725"/>
+            <wp:effectExtent l="19050" t="0" r="413" b="0"/>
+            <wp:docPr id="11" name="Picture 4" descr="C:\Users\Dell\Documents\GitHub\TestAndMaintainance\classDiagram(VisualParadiagm)\Dentist.jpg"/>
+            <wp:cNvGraphicFramePr>
+              <a:graphicFrameLocks xmlns:a="http://schemas.openxmlformats.org/drawingml/2006/main" noChangeAspect="1"/>
+            </wp:cNvGraphicFramePr>
+            <a:graphic xmlns:a="http://schemas.openxmlformats.org/drawingml/2006/main">
+              <a:graphicData uri="http://schemas.openxmlformats.org/drawingml/2006/picture">
+                <pic:pic xmlns:pic="http://schemas.openxmlformats.org/drawingml/2006/picture">
+                  <pic:nvPicPr>
+                    <pic:cNvPr id="0" name="Picture 4" descr="C:\Users\Dell\Documents\GitHub\TestAndMaintainance\classDiagram(VisualParadiagm)\Dentist.jpg"/>
+                    <pic:cNvPicPr>
+                      <a:picLocks noChangeAspect="1" noChangeArrowheads="1"/>
+                    </pic:cNvPicPr>
+                  </pic:nvPicPr>
+                  <pic:blipFill>
+                    <a:blip r:embed="rId11" cstate="print"/>
+                    <a:srcRect/>
+                    <a:stretch>
+                      <a:fillRect/>
+                    </a:stretch>
+                  </pic:blipFill>
+                  <pic:spPr bwMode="auto">
+                    <a:xfrm>
+                      <a:off x="0" y="0"/>
+                      <a:ext cx="5295487" cy="7705725"/>
+                    </a:xfrm>
+                    <a:prstGeom prst="rect">
+                      <a:avLst/>
+                    </a:prstGeom>
+                    <a:noFill/>
+                    <a:ln w="9525">
+                      <a:noFill/>
+                      <a:miter lim="800000"/>
+                      <a:headEnd/>
+                      <a:tailEnd/>
+                    </a:ln>
+                  </pic:spPr>
+                </pic:pic>
+              </a:graphicData>
+            </a:graphic>
+          </wp:inline>
+        </w:drawing>
+      </w:r>
     </w:p>
     <w:p>
       <w:pPr>
@@ -5600,6 +5552,56 @@
     </w:sectPr>
   </w:body>
 </w:document>
+</file>
+
+<file path=word/endnotes.xml><?xml version="1.0" encoding="utf-8"?>
+<w:endnotes xmlns:ve="http://schemas.openxmlformats.org/markup-compatibility/2006" xmlns:o="urn:schemas-microsoft-com:office:office" xmlns:r="http://schemas.openxmlformats.org/officeDocument/2006/relationships" xmlns:m="http://schemas.openxmlformats.org/officeDocument/2006/math" xmlns:v="urn:schemas-microsoft-com:vml" xmlns:wp="http://schemas.openxmlformats.org/drawingml/2006/wordprocessingDrawing" xmlns:w10="urn:schemas-microsoft-com:office:word" xmlns:w="http://schemas.openxmlformats.org/wordprocessingml/2006/main" xmlns:wne="http://schemas.microsoft.com/office/word/2006/wordml">
+  <w:endnote w:type="separator" w:id="-1">
+    <w:p>
+      <w:pPr>
+        <w:spacing w:after="0" w:line="240" w:lineRule="auto"/>
+      </w:pPr>
+      <w:r>
+        <w:separator/>
+      </w:r>
+    </w:p>
+  </w:endnote>
+  <w:endnote w:type="continuationSeparator" w:id="0">
+    <w:p>
+      <w:pPr>
+        <w:spacing w:after="0" w:line="240" w:lineRule="auto"/>
+      </w:pPr>
+      <w:r>
+        <w:continuationSeparator/>
+      </w:r>
+    </w:p>
+  </w:endnote>
+</w:endnotes>
+</file>
+
+<file path=word/footnotes.xml><?xml version="1.0" encoding="utf-8"?>
+<w:footnotes xmlns:ve="http://schemas.openxmlformats.org/markup-compatibility/2006" xmlns:o="urn:schemas-microsoft-com:office:office" xmlns:r="http://schemas.openxmlformats.org/officeDocument/2006/relationships" xmlns:m="http://schemas.openxmlformats.org/officeDocument/2006/math" xmlns:v="urn:schemas-microsoft-com:vml" xmlns:wp="http://schemas.openxmlformats.org/drawingml/2006/wordprocessingDrawing" xmlns:w10="urn:schemas-microsoft-com:office:word" xmlns:w="http://schemas.openxmlformats.org/wordprocessingml/2006/main" xmlns:wne="http://schemas.microsoft.com/office/word/2006/wordml">
+  <w:footnote w:type="separator" w:id="-1">
+    <w:p>
+      <w:pPr>
+        <w:spacing w:after="0" w:line="240" w:lineRule="auto"/>
+      </w:pPr>
+      <w:r>
+        <w:separator/>
+      </w:r>
+    </w:p>
+  </w:footnote>
+  <w:footnote w:type="continuationSeparator" w:id="0">
+    <w:p>
+      <w:pPr>
+        <w:spacing w:after="0" w:line="240" w:lineRule="auto"/>
+      </w:pPr>
+      <w:r>
+        <w:continuationSeparator/>
+      </w:r>
+    </w:p>
+  </w:footnote>
+</w:footnotes>
 </file>
 
 <file path=word/styles.xml><?xml version="1.0" encoding="utf-8"?>
@@ -5820,6 +5822,54 @@
       <w:sz w:val="16"/>
       <w:szCs w:val="20"/>
     </w:rPr>
+  </w:style>
+  <w:style w:type="paragraph" w:styleId="a5">
+    <w:name w:val="header"/>
+    <w:basedOn w:val="a"/>
+    <w:link w:val="a6"/>
+    <w:uiPriority w:val="99"/>
+    <w:semiHidden/>
+    <w:unhideWhenUsed/>
+    <w:rsid w:val="00685289"/>
+    <w:pPr>
+      <w:tabs>
+        <w:tab w:val="center" w:pos="4513"/>
+        <w:tab w:val="right" w:pos="9026"/>
+      </w:tabs>
+      <w:spacing w:after="0" w:line="240" w:lineRule="auto"/>
+    </w:pPr>
+  </w:style>
+  <w:style w:type="character" w:customStyle="1" w:styleId="a6">
+    <w:name w:val="หัวกระดาษ อักขระ"/>
+    <w:basedOn w:val="a0"/>
+    <w:link w:val="a5"/>
+    <w:uiPriority w:val="99"/>
+    <w:semiHidden/>
+    <w:rsid w:val="00685289"/>
+  </w:style>
+  <w:style w:type="paragraph" w:styleId="a7">
+    <w:name w:val="footer"/>
+    <w:basedOn w:val="a"/>
+    <w:link w:val="a8"/>
+    <w:uiPriority w:val="99"/>
+    <w:semiHidden/>
+    <w:unhideWhenUsed/>
+    <w:rsid w:val="00685289"/>
+    <w:pPr>
+      <w:tabs>
+        <w:tab w:val="center" w:pos="4513"/>
+        <w:tab w:val="right" w:pos="9026"/>
+      </w:tabs>
+      <w:spacing w:after="0" w:line="240" w:lineRule="auto"/>
+    </w:pPr>
+  </w:style>
+  <w:style w:type="character" w:customStyle="1" w:styleId="a8">
+    <w:name w:val="ท้ายกระดาษ อักขระ"/>
+    <w:basedOn w:val="a0"/>
+    <w:link w:val="a7"/>
+    <w:uiPriority w:val="99"/>
+    <w:semiHidden/>
+    <w:rsid w:val="00685289"/>
   </w:style>
 </w:styles>
 </file>
@@ -6112,7 +6162,7 @@
 </file>
 
 <file path=customXml/itemProps1.xml><?xml version="1.0" encoding="utf-8"?>
-<ds:datastoreItem xmlns:ds="http://schemas.openxmlformats.org/officeDocument/2006/customXml" ds:itemID="{BA474C22-8ADC-4578-8F37-7F1B888D6CCA}">
+<ds:datastoreItem xmlns:ds="http://schemas.openxmlformats.org/officeDocument/2006/customXml" ds:itemID="{A5E51252-D93D-4A7B-B2E8-2447D059D2B2}">
   <ds:schemaRefs>
     <ds:schemaRef ds:uri="http://schemas.openxmlformats.org/officeDocument/2006/bibliography"/>
   </ds:schemaRefs>

</xml_diff>

<commit_message>
software design(chap 2,3) use case change
</commit_message>
<xml_diff>
--- a/progress1/Software design(2,3).docx
+++ b/progress1/Software design(2,3).docx
@@ -1,6 +1,6 @@
 
 <file path=word/document.xml><?xml version="1.0" encoding="utf-8"?>
-<w:document xmlns:wpc="http://schemas.microsoft.com/office/word/2010/wordprocessingCanvas" xmlns:mo="http://schemas.microsoft.com/office/mac/office/2008/main" xmlns:mc="http://schemas.openxmlformats.org/markup-compatibility/2006" xmlns:mv="urn:schemas-microsoft-com:mac:vml" xmlns:o="urn:schemas-microsoft-com:office:office" xmlns:r="http://schemas.openxmlformats.org/officeDocument/2006/relationships" xmlns:m="http://schemas.openxmlformats.org/officeDocument/2006/math" xmlns:v="urn:schemas-microsoft-com:vml" xmlns:wp14="http://schemas.microsoft.com/office/word/2010/wordprocessingDrawing" xmlns:wp="http://schemas.openxmlformats.org/drawingml/2006/wordprocessingDrawing" xmlns:w10="urn:schemas-microsoft-com:office:word" xmlns:w="http://schemas.openxmlformats.org/wordprocessingml/2006/main" xmlns:w14="http://schemas.microsoft.com/office/word/2010/wordml" xmlns:wpg="http://schemas.microsoft.com/office/word/2010/wordprocessingGroup" xmlns:wpi="http://schemas.microsoft.com/office/word/2010/wordprocessingInk" xmlns:wne="http://schemas.microsoft.com/office/word/2006/wordml" xmlns:wps="http://schemas.microsoft.com/office/word/2010/wordprocessingShape" mc:Ignorable="w14 wp14">
+<w:document xmlns:ve="http://schemas.openxmlformats.org/markup-compatibility/2006" xmlns:o="urn:schemas-microsoft-com:office:office" xmlns:r="http://schemas.openxmlformats.org/officeDocument/2006/relationships" xmlns:m="http://schemas.openxmlformats.org/officeDocument/2006/math" xmlns:v="urn:schemas-microsoft-com:vml" xmlns:wp="http://schemas.openxmlformats.org/drawingml/2006/wordprocessingDrawing" xmlns:w10="urn:schemas-microsoft-com:office:word" xmlns:w="http://schemas.openxmlformats.org/wordprocessingml/2006/main" xmlns:wne="http://schemas.microsoft.com/office/word/2006/wordml">
   <w:body>
     <w:p>
       <w:pPr>
@@ -193,7 +193,21 @@
         <w:rPr>
           <w:rFonts w:ascii="Times New Roman" w:hAnsi="Times New Roman" w:cs="Times New Roman"/>
         </w:rPr>
-        <w:t>URS-05: Officer can add/edit/delete schedule</w:t>
+        <w:t xml:space="preserve">URS-05: Officer </w:t>
+      </w:r>
+      <w:proofErr w:type="gramStart"/>
+      <w:r>
+        <w:rPr>
+          <w:rFonts w:ascii="Times New Roman" w:hAnsi="Times New Roman" w:cs="Times New Roman"/>
+        </w:rPr>
+        <w:t>can</w:t>
+      </w:r>
+      <w:proofErr w:type="gramEnd"/>
+      <w:r>
+        <w:rPr>
+          <w:rFonts w:ascii="Times New Roman" w:hAnsi="Times New Roman" w:cs="Times New Roman"/>
+        </w:rPr>
+        <w:t xml:space="preserve"> add/edit/delete schedule</w:t>
       </w:r>
     </w:p>
     <w:p>
@@ -283,7 +297,21 @@
         <w:rPr>
           <w:rFonts w:ascii="Times New Roman" w:hAnsi="Times New Roman" w:cs="Times New Roman"/>
         </w:rPr>
-        <w:t>URS-10: Dentist can add/edit/delete the schedule</w:t>
+        <w:t xml:space="preserve">URS-10: Dentist </w:t>
+      </w:r>
+      <w:proofErr w:type="gramStart"/>
+      <w:r>
+        <w:rPr>
+          <w:rFonts w:ascii="Times New Roman" w:hAnsi="Times New Roman" w:cs="Times New Roman"/>
+        </w:rPr>
+        <w:t>can</w:t>
+      </w:r>
+      <w:proofErr w:type="gramEnd"/>
+      <w:r>
+        <w:rPr>
+          <w:rFonts w:ascii="Times New Roman" w:hAnsi="Times New Roman" w:cs="Times New Roman"/>
+        </w:rPr>
+        <w:t xml:space="preserve"> add/edit/delete the schedule</w:t>
       </w:r>
     </w:p>
     <w:p>
@@ -1507,7 +1535,15 @@
         <w:rPr>
           <w:rFonts w:ascii="Times New Roman" w:hAnsi="Times New Roman" w:cs="Times New Roman"/>
         </w:rPr>
-        <w:t>SRS-41: System shall</w:t>
+        <w:t>SRS-41</w:t>
+      </w:r>
+      <w:bookmarkStart w:id="0" w:name="_GoBack"/>
+      <w:bookmarkEnd w:id="0"/>
+      <w:r>
+        <w:rPr>
+          <w:rFonts w:ascii="Times New Roman" w:hAnsi="Times New Roman" w:cs="Times New Roman"/>
+        </w:rPr>
+        <w:t>: System shall</w:t>
       </w:r>
       <w:r>
         <w:rPr>
@@ -2024,7 +2060,21 @@
         <w:rPr>
           <w:rFonts w:ascii="Times New Roman" w:hAnsi="Times New Roman" w:cs="Times New Roman"/>
         </w:rPr>
-        <w:t>URS-05: Officer can add/edit/delete schedule</w:t>
+        <w:t xml:space="preserve">URS-05: Officer </w:t>
+      </w:r>
+      <w:proofErr w:type="gramStart"/>
+      <w:r>
+        <w:rPr>
+          <w:rFonts w:ascii="Times New Roman" w:hAnsi="Times New Roman" w:cs="Times New Roman"/>
+        </w:rPr>
+        <w:t>can</w:t>
+      </w:r>
+      <w:proofErr w:type="gramEnd"/>
+      <w:r>
+        <w:rPr>
+          <w:rFonts w:ascii="Times New Roman" w:hAnsi="Times New Roman" w:cs="Times New Roman"/>
+        </w:rPr>
+        <w:t xml:space="preserve"> add/edit/delete schedule</w:t>
       </w:r>
     </w:p>
     <w:p>
@@ -2414,7 +2464,21 @@
         <w:rPr>
           <w:rFonts w:ascii="Times New Roman" w:hAnsi="Times New Roman" w:cs="Times New Roman"/>
         </w:rPr>
-        <w:t>URS-10: Dentist can add/edit/delete the schedule</w:t>
+        <w:t xml:space="preserve">URS-10: Dentist </w:t>
+      </w:r>
+      <w:proofErr w:type="gramStart"/>
+      <w:r>
+        <w:rPr>
+          <w:rFonts w:ascii="Times New Roman" w:hAnsi="Times New Roman" w:cs="Times New Roman"/>
+        </w:rPr>
+        <w:t>can</w:t>
+      </w:r>
+      <w:proofErr w:type="gramEnd"/>
+      <w:r>
+        <w:rPr>
+          <w:rFonts w:ascii="Times New Roman" w:hAnsi="Times New Roman" w:cs="Times New Roman"/>
+        </w:rPr>
+        <w:t xml:space="preserve"> add/edit/delete the schedule</w:t>
       </w:r>
     </w:p>
     <w:p>
@@ -4754,18 +4818,15 @@
       <w:r>
         <w:rPr>
           <w:rFonts w:ascii="Times New Roman" w:hAnsi="Times New Roman" w:cs="Times New Roman"/>
-          <w:b/>
-          <w:bCs/>
           <w:noProof/>
-          <w:sz w:val="36"/>
-          <w:szCs w:val="44"/>
-          <w:lang w:bidi="ar-SA"/>
+          <w:sz w:val="24"/>
+          <w:szCs w:val="32"/>
         </w:rPr>
         <w:drawing>
-          <wp:inline distT="0" distB="0" distL="0" distR="0" wp14:anchorId="30AD8B7D" wp14:editId="0CCD0498">
-            <wp:extent cx="4806659" cy="7369792"/>
-            <wp:effectExtent l="19050" t="0" r="0" b="0"/>
-            <wp:docPr id="4" name="Picture 4" descr="C:\Users\Dell\Documents\GitHub\TestAndMaintainance\classDiagram(VisualParadiagm)\Dental clinic.jpg"/>
+          <wp:inline distT="0" distB="0" distL="0" distR="0">
+            <wp:extent cx="5350434" cy="7572375"/>
+            <wp:effectExtent l="19050" t="0" r="2616" b="0"/>
+            <wp:docPr id="2" name="Picture 1" descr="C:\Users\Dell\Documents\GitHub\TestAndMaintainance\classDiagram(VisualParadiagm)\Dental clinic.jpg"/>
             <wp:cNvGraphicFramePr>
               <a:graphicFrameLocks xmlns:a="http://schemas.openxmlformats.org/drawingml/2006/main" noChangeAspect="1"/>
             </wp:cNvGraphicFramePr>
@@ -4773,13 +4834,13 @@
               <a:graphicData uri="http://schemas.openxmlformats.org/drawingml/2006/picture">
                 <pic:pic xmlns:pic="http://schemas.openxmlformats.org/drawingml/2006/picture">
                   <pic:nvPicPr>
-                    <pic:cNvPr id="0" name="Picture 4" descr="C:\Users\Dell\Documents\GitHub\TestAndMaintainance\classDiagram(VisualParadiagm)\Dental clinic.jpg"/>
+                    <pic:cNvPr id="0" name="Picture 1" descr="C:\Users\Dell\Documents\GitHub\TestAndMaintainance\classDiagram(VisualParadiagm)\Dental clinic.jpg"/>
                     <pic:cNvPicPr>
                       <a:picLocks noChangeAspect="1" noChangeArrowheads="1"/>
                     </pic:cNvPicPr>
                   </pic:nvPicPr>
                   <pic:blipFill>
-                    <a:blip r:embed="rId6" cstate="print"/>
+                    <a:blip r:embed="rId7" cstate="print"/>
                     <a:srcRect/>
                     <a:stretch>
                       <a:fillRect/>
@@ -4788,7 +4849,7 @@
                   <pic:spPr bwMode="auto">
                     <a:xfrm>
                       <a:off x="0" y="0"/>
-                      <a:ext cx="4806497" cy="7369544"/>
+                      <a:ext cx="5354570" cy="7578228"/>
                     </a:xfrm>
                     <a:prstGeom prst="rect">
                       <a:avLst/>
@@ -4838,14 +4899,25 @@
       <w:pPr>
         <w:rPr>
           <w:rFonts w:ascii="Times New Roman" w:hAnsi="Times New Roman" w:cs="Times New Roman"/>
+          <w:sz w:val="24"/>
+          <w:szCs w:val="32"/>
+        </w:rPr>
+      </w:pPr>
+      <w:r>
+        <w:rPr>
+          <w:rFonts w:ascii="Times New Roman" w:hAnsi="Times New Roman" w:cs="Times New Roman"/>
           <w:b/>
           <w:bCs/>
           <w:sz w:val="24"/>
           <w:szCs w:val="32"/>
           <w:u w:val="single"/>
         </w:rPr>
-      </w:pPr>
-      <w:r>
+        <w:lastRenderedPageBreak/>
+        <w:t>Patient</w:t>
+      </w:r>
+    </w:p>
+    <w:p>
+      <w:pPr>
         <w:rPr>
           <w:rFonts w:ascii="Times New Roman" w:hAnsi="Times New Roman" w:cs="Times New Roman"/>
           <w:b/>
@@ -4854,9 +4926,7 @@
           <w:szCs w:val="32"/>
           <w:u w:val="single"/>
         </w:rPr>
-        <w:lastRenderedPageBreak/>
-        <w:t>Patient</w:t>
-      </w:r>
+      </w:pPr>
     </w:p>
     <w:p>
       <w:pPr>
@@ -4870,12 +4940,11 @@
         <w:rPr>
           <w:rFonts w:ascii="Times New Roman" w:hAnsi="Times New Roman" w:cs="Times New Roman"/>
           <w:noProof/>
-          <w:lang w:bidi="ar-SA"/>
         </w:rPr>
         <w:drawing>
-          <wp:inline distT="0" distB="0" distL="0" distR="0" wp14:anchorId="3035E7F4" wp14:editId="1F103FFA">
-            <wp:extent cx="3691339" cy="4714875"/>
-            <wp:effectExtent l="19050" t="0" r="4361" b="0"/>
+          <wp:inline distT="0" distB="0" distL="0" distR="0">
+            <wp:extent cx="3348305" cy="4276725"/>
+            <wp:effectExtent l="19050" t="0" r="4495" b="0"/>
             <wp:docPr id="3" name="Picture 3" descr="C:\Users\Dell\Documents\GitHub\TestAndMaintainance\classDiagram(VisualParadiagm)\Patient.jpg"/>
             <wp:cNvGraphicFramePr>
               <a:graphicFrameLocks xmlns:a="http://schemas.openxmlformats.org/drawingml/2006/main" noChangeAspect="1"/>
@@ -4890,7 +4959,7 @@
                     </pic:cNvPicPr>
                   </pic:nvPicPr>
                   <pic:blipFill>
-                    <a:blip r:embed="rId7" cstate="print"/>
+                    <a:blip r:embed="rId8" cstate="print"/>
                     <a:srcRect/>
                     <a:stretch>
                       <a:fillRect/>
@@ -4899,7 +4968,7 @@
                   <pic:spPr bwMode="auto">
                     <a:xfrm>
                       <a:off x="0" y="0"/>
-                      <a:ext cx="3707315" cy="4735281"/>
+                      <a:ext cx="3362796" cy="4295235"/>
                     </a:xfrm>
                     <a:prstGeom prst="rect">
                       <a:avLst/>
@@ -4951,13 +5020,12 @@
         <w:rPr>
           <w:rFonts w:ascii="Times New Roman" w:hAnsi="Times New Roman" w:cs="Times New Roman"/>
           <w:noProof/>
-          <w:lang w:bidi="ar-SA"/>
         </w:rPr>
         <w:drawing>
-          <wp:inline distT="0" distB="0" distL="0" distR="0" wp14:anchorId="4D732679" wp14:editId="5597C2D4">
-            <wp:extent cx="3914775" cy="3325694"/>
-            <wp:effectExtent l="19050" t="0" r="9525" b="0"/>
-            <wp:docPr id="5" name="Picture 5" descr="C:\Users\Dell\Documents\GitHub\TestAndMaintainance\classDiagram(VisualParadiagm)\visitor.jpg"/>
+          <wp:inline distT="0" distB="0" distL="0" distR="0">
+            <wp:extent cx="3498196" cy="2971800"/>
+            <wp:effectExtent l="19050" t="0" r="7004" b="0"/>
+            <wp:docPr id="6" name="Picture 2" descr="C:\Users\Dell\Documents\GitHub\TestAndMaintainance\classDiagram(VisualParadiagm)\visitor.jpg"/>
             <wp:cNvGraphicFramePr>
               <a:graphicFrameLocks xmlns:a="http://schemas.openxmlformats.org/drawingml/2006/main" noChangeAspect="1"/>
             </wp:cNvGraphicFramePr>
@@ -4965,13 +5033,13 @@
               <a:graphicData uri="http://schemas.openxmlformats.org/drawingml/2006/picture">
                 <pic:pic xmlns:pic="http://schemas.openxmlformats.org/drawingml/2006/picture">
                   <pic:nvPicPr>
-                    <pic:cNvPr id="0" name="Picture 5" descr="C:\Users\Dell\Documents\GitHub\TestAndMaintainance\classDiagram(VisualParadiagm)\visitor.jpg"/>
+                    <pic:cNvPr id="0" name="Picture 2" descr="C:\Users\Dell\Documents\GitHub\TestAndMaintainance\classDiagram(VisualParadiagm)\visitor.jpg"/>
                     <pic:cNvPicPr>
                       <a:picLocks noChangeAspect="1" noChangeArrowheads="1"/>
                     </pic:cNvPicPr>
                   </pic:nvPicPr>
                   <pic:blipFill>
-                    <a:blip r:embed="rId8" cstate="print"/>
+                    <a:blip r:embed="rId9" cstate="print"/>
                     <a:srcRect/>
                     <a:stretch>
                       <a:fillRect/>
@@ -4980,7 +5048,7 @@
                   <pic:spPr bwMode="auto">
                     <a:xfrm>
                       <a:off x="0" y="0"/>
-                      <a:ext cx="3933911" cy="3341950"/>
+                      <a:ext cx="3498196" cy="2971800"/>
                     </a:xfrm>
                     <a:prstGeom prst="rect">
                       <a:avLst/>
@@ -5012,7 +5080,10 @@
           <w:u w:val="single"/>
         </w:rPr>
       </w:pPr>
-      <w:r>
+    </w:p>
+    <w:p>
+      <w:pPr>
+        <w:ind w:firstLine="720"/>
         <w:rPr>
           <w:rFonts w:ascii="Times New Roman" w:hAnsi="Times New Roman" w:cs="Times New Roman"/>
           <w:b/>
@@ -5021,14 +5092,8 @@
           <w:szCs w:val="32"/>
           <w:u w:val="single"/>
         </w:rPr>
-        <w:lastRenderedPageBreak/>
-        <w:t>Officer</w:t>
-      </w:r>
-    </w:p>
-    <w:p>
-      <w:pPr>
-        <w:ind w:firstLine="720"/>
-        <w:jc w:val="center"/>
+      </w:pPr>
+      <w:r>
         <w:rPr>
           <w:rFonts w:ascii="Times New Roman" w:hAnsi="Times New Roman" w:cs="Times New Roman"/>
           <w:b/>
@@ -5037,23 +5102,21 @@
           <w:szCs w:val="32"/>
           <w:u w:val="single"/>
         </w:rPr>
-      </w:pPr>
-      <w:r>
-        <w:rPr>
-          <w:rFonts w:ascii="Times New Roman" w:hAnsi="Times New Roman" w:cs="Times New Roman"/>
-          <w:b/>
-          <w:bCs/>
+        <w:lastRenderedPageBreak/>
+        <w:t>Officer</w:t>
+      </w:r>
+      <w:r>
+        <w:rPr>
+          <w:rFonts w:ascii="Times New Roman" w:hAnsi="Times New Roman" w:cs="Times New Roman"/>
           <w:noProof/>
           <w:sz w:val="24"/>
           <w:szCs w:val="32"/>
-          <w:u w:val="single"/>
-          <w:lang w:bidi="ar-SA"/>
         </w:rPr>
         <w:drawing>
-          <wp:inline distT="0" distB="0" distL="0" distR="0" wp14:anchorId="3A1A14CF" wp14:editId="159D2238">
-            <wp:extent cx="4343400" cy="6750383"/>
-            <wp:effectExtent l="19050" t="0" r="0" b="0"/>
-            <wp:docPr id="10" name="รูปภาพ 9" descr="officer.jpg"/>
+          <wp:inline distT="0" distB="0" distL="0" distR="0">
+            <wp:extent cx="5724525" cy="6953250"/>
+            <wp:effectExtent l="19050" t="0" r="9525" b="0"/>
+            <wp:docPr id="8" name="Picture 3" descr="C:\Users\Dell\Documents\GitHub\TestAndMaintainance\classDiagram(VisualParadiagm)\officer.jpg"/>
             <wp:cNvGraphicFramePr>
               <a:graphicFrameLocks xmlns:a="http://schemas.openxmlformats.org/drawingml/2006/main" noChangeAspect="1"/>
             </wp:cNvGraphicFramePr>
@@ -5061,154 +5124,7 @@
               <a:graphicData uri="http://schemas.openxmlformats.org/drawingml/2006/picture">
                 <pic:pic xmlns:pic="http://schemas.openxmlformats.org/drawingml/2006/picture">
                   <pic:nvPicPr>
-                    <pic:cNvPr id="0" name="officer.jpg"/>
-                    <pic:cNvPicPr/>
-                  </pic:nvPicPr>
-                  <pic:blipFill>
-                    <a:blip r:embed="rId9" cstate="print"/>
-                    <a:stretch>
-                      <a:fillRect/>
-                    </a:stretch>
-                  </pic:blipFill>
-                  <pic:spPr>
-                    <a:xfrm>
-                      <a:off x="0" y="0"/>
-                      <a:ext cx="4344272" cy="6751738"/>
-                    </a:xfrm>
-                    <a:prstGeom prst="rect">
-                      <a:avLst/>
-                    </a:prstGeom>
-                  </pic:spPr>
-                </pic:pic>
-              </a:graphicData>
-            </a:graphic>
-          </wp:inline>
-        </w:drawing>
-      </w:r>
-    </w:p>
-    <w:p>
-      <w:pPr>
-        <w:ind w:firstLine="720"/>
-        <w:rPr>
-          <w:rFonts w:ascii="Times New Roman" w:hAnsi="Times New Roman" w:cs="Times New Roman"/>
-          <w:b/>
-          <w:bCs/>
-          <w:sz w:val="24"/>
-          <w:szCs w:val="32"/>
-          <w:u w:val="single"/>
-        </w:rPr>
-      </w:pPr>
-    </w:p>
-    <w:p>
-      <w:pPr>
-        <w:ind w:firstLine="720"/>
-        <w:rPr>
-          <w:rFonts w:ascii="Times New Roman" w:hAnsi="Times New Roman" w:cs="Times New Roman"/>
-          <w:b/>
-          <w:bCs/>
-          <w:sz w:val="24"/>
-          <w:szCs w:val="32"/>
-          <w:u w:val="single"/>
-        </w:rPr>
-      </w:pPr>
-    </w:p>
-    <w:p>
-      <w:pPr>
-        <w:ind w:firstLine="720"/>
-        <w:rPr>
-          <w:rFonts w:ascii="Times New Roman" w:hAnsi="Times New Roman" w:cs="Times New Roman"/>
-          <w:b/>
-          <w:bCs/>
-          <w:sz w:val="24"/>
-          <w:szCs w:val="32"/>
-          <w:u w:val="single"/>
-        </w:rPr>
-      </w:pPr>
-    </w:p>
-    <w:p>
-      <w:pPr>
-        <w:ind w:firstLine="720"/>
-        <w:rPr>
-          <w:rFonts w:ascii="Times New Roman" w:hAnsi="Times New Roman" w:cs="Times New Roman"/>
-          <w:b/>
-          <w:bCs/>
-          <w:sz w:val="24"/>
-          <w:szCs w:val="32"/>
-          <w:u w:val="single"/>
-        </w:rPr>
-      </w:pPr>
-    </w:p>
-    <w:p>
-      <w:pPr>
-        <w:ind w:firstLine="720"/>
-        <w:rPr>
-          <w:rFonts w:ascii="Times New Roman" w:hAnsi="Times New Roman" w:cs="Times New Roman"/>
-          <w:b/>
-          <w:bCs/>
-          <w:sz w:val="24"/>
-          <w:szCs w:val="32"/>
-          <w:u w:val="single"/>
-        </w:rPr>
-      </w:pPr>
-    </w:p>
-    <w:p>
-      <w:pPr>
-        <w:ind w:firstLine="720"/>
-        <w:rPr>
-          <w:rFonts w:ascii="Times New Roman" w:hAnsi="Times New Roman" w:cs="Times New Roman"/>
-          <w:b/>
-          <w:bCs/>
-          <w:sz w:val="24"/>
-          <w:szCs w:val="32"/>
-          <w:u w:val="single"/>
-        </w:rPr>
-      </w:pPr>
-      <w:r>
-        <w:rPr>
-          <w:rFonts w:ascii="Times New Roman" w:hAnsi="Times New Roman" w:cs="Times New Roman"/>
-          <w:b/>
-          <w:bCs/>
-          <w:sz w:val="24"/>
-          <w:szCs w:val="32"/>
-          <w:u w:val="single"/>
-        </w:rPr>
-        <w:lastRenderedPageBreak/>
-        <w:t>Dentist</w:t>
-      </w:r>
-    </w:p>
-    <w:p>
-      <w:pPr>
-        <w:rPr>
-          <w:rFonts w:ascii="Times New Roman" w:hAnsi="Times New Roman" w:cs="Times New Roman"/>
-        </w:rPr>
-      </w:pPr>
-    </w:p>
-    <w:p>
-      <w:pPr>
-        <w:jc w:val="center"/>
-        <w:rPr>
-          <w:rFonts w:ascii="Times New Roman" w:hAnsi="Times New Roman" w:cs="Times New Roman"/>
-        </w:rPr>
-      </w:pPr>
-      <w:r>
-        <w:rPr>
-          <w:rFonts w:ascii="Times New Roman" w:hAnsi="Times New Roman" w:cs="Times New Roman"/>
-          <w:noProof/>
-          <w:lang w:bidi="ar-SA"/>
-        </w:rPr>
-        <w:drawing>
-          <wp:inline distT="0" distB="0" distL="0" distR="0" wp14:anchorId="483669BA" wp14:editId="6A82E4ED">
-            <wp:extent cx="4339988" cy="6315437"/>
-            <wp:effectExtent l="19050" t="0" r="3412" b="0"/>
-            <wp:docPr id="9" name="Picture 9" descr="C:\Users\Dell\Documents\GitHub\TestAndMaintainance\classDiagram(VisualParadiagm)\Dentist.jpg"/>
-            <wp:cNvGraphicFramePr>
-              <a:graphicFrameLocks xmlns:a="http://schemas.openxmlformats.org/drawingml/2006/main" noChangeAspect="1"/>
-            </wp:cNvGraphicFramePr>
-            <a:graphic xmlns:a="http://schemas.openxmlformats.org/drawingml/2006/main">
-              <a:graphicData uri="http://schemas.openxmlformats.org/drawingml/2006/picture">
-                <pic:pic xmlns:pic="http://schemas.openxmlformats.org/drawingml/2006/picture">
-                  <pic:nvPicPr>
-                    <pic:cNvPr id="0" name="Picture 9" descr="C:\Users\Dell\Documents\GitHub\TestAndMaintainance\classDiagram(VisualParadiagm)\Dentist.jpg"/>
+                    <pic:cNvPr id="0" name="Picture 3" descr="C:\Users\Dell\Documents\GitHub\TestAndMaintainance\classDiagram(VisualParadiagm)\officer.jpg"/>
                     <pic:cNvPicPr>
                       <a:picLocks noChangeAspect="1" noChangeArrowheads="1"/>
                     </pic:cNvPicPr>
@@ -5223,7 +5139,7 @@
                   <pic:spPr bwMode="auto">
                     <a:xfrm>
                       <a:off x="0" y="0"/>
-                      <a:ext cx="4341923" cy="6318252"/>
+                      <a:ext cx="5724525" cy="6953250"/>
                     </a:xfrm>
                     <a:prstGeom prst="rect">
                       <a:avLst/>
@@ -5245,40 +5161,158 @@
     </w:p>
     <w:p>
       <w:pPr>
-        <w:rPr>
-          <w:rFonts w:ascii="Times New Roman" w:hAnsi="Times New Roman" w:cs="Times New Roman"/>
-        </w:rPr>
-      </w:pPr>
-    </w:p>
-    <w:p>
-      <w:pPr>
-        <w:rPr>
-          <w:rFonts w:ascii="Times New Roman" w:hAnsi="Times New Roman" w:cs="Times New Roman"/>
-        </w:rPr>
-      </w:pPr>
-      <w:bookmarkStart w:id="0" w:name="_GoBack"/>
-      <w:bookmarkEnd w:id="0"/>
-    </w:p>
-    <w:p>
-      <w:pPr>
-        <w:rPr>
-          <w:rFonts w:ascii="Times New Roman" w:hAnsi="Times New Roman" w:cs="Times New Roman"/>
-        </w:rPr>
-      </w:pPr>
-    </w:p>
-    <w:p>
-      <w:pPr>
-        <w:rPr>
-          <w:rFonts w:ascii="Times New Roman" w:hAnsi="Times New Roman" w:cs="Times New Roman"/>
-        </w:rPr>
-      </w:pPr>
-    </w:p>
-    <w:p>
-      <w:pPr>
-        <w:rPr>
-          <w:rFonts w:ascii="Times New Roman" w:hAnsi="Times New Roman" w:cs="Times New Roman"/>
-        </w:rPr>
-      </w:pPr>
+        <w:ind w:firstLine="720"/>
+        <w:jc w:val="center"/>
+        <w:rPr>
+          <w:rFonts w:ascii="Times New Roman" w:hAnsi="Times New Roman" w:cs="Times New Roman"/>
+          <w:b/>
+          <w:bCs/>
+          <w:sz w:val="24"/>
+          <w:szCs w:val="32"/>
+          <w:u w:val="single"/>
+        </w:rPr>
+      </w:pPr>
+    </w:p>
+    <w:p>
+      <w:pPr>
+        <w:ind w:firstLine="720"/>
+        <w:rPr>
+          <w:rFonts w:ascii="Times New Roman" w:hAnsi="Times New Roman" w:cs="Times New Roman"/>
+          <w:b/>
+          <w:bCs/>
+          <w:sz w:val="24"/>
+          <w:szCs w:val="32"/>
+          <w:u w:val="single"/>
+        </w:rPr>
+      </w:pPr>
+    </w:p>
+    <w:p>
+      <w:pPr>
+        <w:ind w:firstLine="720"/>
+        <w:rPr>
+          <w:rFonts w:ascii="Times New Roman" w:hAnsi="Times New Roman" w:cs="Times New Roman"/>
+          <w:b/>
+          <w:bCs/>
+          <w:sz w:val="24"/>
+          <w:szCs w:val="32"/>
+          <w:u w:val="single"/>
+        </w:rPr>
+      </w:pPr>
+    </w:p>
+    <w:p>
+      <w:pPr>
+        <w:ind w:firstLine="720"/>
+        <w:rPr>
+          <w:rFonts w:ascii="Times New Roman" w:hAnsi="Times New Roman" w:cs="Times New Roman"/>
+          <w:b/>
+          <w:bCs/>
+          <w:sz w:val="24"/>
+          <w:szCs w:val="32"/>
+          <w:u w:val="single"/>
+        </w:rPr>
+      </w:pPr>
+    </w:p>
+    <w:p>
+      <w:pPr>
+        <w:rPr>
+          <w:rFonts w:ascii="Times New Roman" w:hAnsi="Times New Roman" w:cs="Times New Roman"/>
+          <w:b/>
+          <w:bCs/>
+          <w:sz w:val="24"/>
+          <w:szCs w:val="32"/>
+          <w:u w:val="single"/>
+        </w:rPr>
+      </w:pPr>
+    </w:p>
+    <w:p>
+      <w:pPr>
+        <w:rPr>
+          <w:rFonts w:ascii="Times New Roman" w:hAnsi="Times New Roman" w:cs="Times New Roman"/>
+          <w:b/>
+          <w:bCs/>
+          <w:sz w:val="24"/>
+          <w:szCs w:val="32"/>
+          <w:u w:val="single"/>
+        </w:rPr>
+      </w:pPr>
+      <w:r>
+        <w:rPr>
+          <w:rFonts w:ascii="Times New Roman" w:hAnsi="Times New Roman" w:cs="Times New Roman"/>
+          <w:b/>
+          <w:bCs/>
+          <w:sz w:val="24"/>
+          <w:szCs w:val="32"/>
+          <w:u w:val="single"/>
+        </w:rPr>
+        <w:lastRenderedPageBreak/>
+        <w:t>Dentist</w:t>
+      </w:r>
+    </w:p>
+    <w:p>
+      <w:pPr>
+        <w:rPr>
+          <w:rFonts w:ascii="Times New Roman" w:hAnsi="Times New Roman" w:cs="Times New Roman"/>
+        </w:rPr>
+      </w:pPr>
+    </w:p>
+    <w:p>
+      <w:pPr>
+        <w:jc w:val="center"/>
+        <w:rPr>
+          <w:rFonts w:ascii="Times New Roman" w:hAnsi="Times New Roman" w:cs="Times New Roman"/>
+        </w:rPr>
+      </w:pPr>
+      <w:r>
+        <w:rPr>
+          <w:rFonts w:ascii="Times New Roman" w:hAnsi="Times New Roman" w:cs="Times New Roman"/>
+          <w:noProof/>
+        </w:rPr>
+        <w:drawing>
+          <wp:inline distT="0" distB="0" distL="0" distR="0">
+            <wp:extent cx="5295487" cy="7705725"/>
+            <wp:effectExtent l="19050" t="0" r="413" b="0"/>
+            <wp:docPr id="11" name="Picture 4" descr="C:\Users\Dell\Documents\GitHub\TestAndMaintainance\classDiagram(VisualParadiagm)\Dentist.jpg"/>
+            <wp:cNvGraphicFramePr>
+              <a:graphicFrameLocks xmlns:a="http://schemas.openxmlformats.org/drawingml/2006/main" noChangeAspect="1"/>
+            </wp:cNvGraphicFramePr>
+            <a:graphic xmlns:a="http://schemas.openxmlformats.org/drawingml/2006/main">
+              <a:graphicData uri="http://schemas.openxmlformats.org/drawingml/2006/picture">
+                <pic:pic xmlns:pic="http://schemas.openxmlformats.org/drawingml/2006/picture">
+                  <pic:nvPicPr>
+                    <pic:cNvPr id="0" name="Picture 4" descr="C:\Users\Dell\Documents\GitHub\TestAndMaintainance\classDiagram(VisualParadiagm)\Dentist.jpg"/>
+                    <pic:cNvPicPr>
+                      <a:picLocks noChangeAspect="1" noChangeArrowheads="1"/>
+                    </pic:cNvPicPr>
+                  </pic:nvPicPr>
+                  <pic:blipFill>
+                    <a:blip r:embed="rId11" cstate="print"/>
+                    <a:srcRect/>
+                    <a:stretch>
+                      <a:fillRect/>
+                    </a:stretch>
+                  </pic:blipFill>
+                  <pic:spPr bwMode="auto">
+                    <a:xfrm>
+                      <a:off x="0" y="0"/>
+                      <a:ext cx="5295487" cy="7705725"/>
+                    </a:xfrm>
+                    <a:prstGeom prst="rect">
+                      <a:avLst/>
+                    </a:prstGeom>
+                    <a:noFill/>
+                    <a:ln w="9525">
+                      <a:noFill/>
+                      <a:miter lim="800000"/>
+                      <a:headEnd/>
+                      <a:tailEnd/>
+                    </a:ln>
+                  </pic:spPr>
+                </pic:pic>
+              </a:graphicData>
+            </a:graphic>
+          </wp:inline>
+        </w:drawing>
+      </w:r>
     </w:p>
     <w:p>
       <w:pPr>
@@ -5520,8 +5554,58 @@
 </w:document>
 </file>
 
+<file path=word/endnotes.xml><?xml version="1.0" encoding="utf-8"?>
+<w:endnotes xmlns:ve="http://schemas.openxmlformats.org/markup-compatibility/2006" xmlns:o="urn:schemas-microsoft-com:office:office" xmlns:r="http://schemas.openxmlformats.org/officeDocument/2006/relationships" xmlns:m="http://schemas.openxmlformats.org/officeDocument/2006/math" xmlns:v="urn:schemas-microsoft-com:vml" xmlns:wp="http://schemas.openxmlformats.org/drawingml/2006/wordprocessingDrawing" xmlns:w10="urn:schemas-microsoft-com:office:word" xmlns:w="http://schemas.openxmlformats.org/wordprocessingml/2006/main" xmlns:wne="http://schemas.microsoft.com/office/word/2006/wordml">
+  <w:endnote w:type="separator" w:id="-1">
+    <w:p>
+      <w:pPr>
+        <w:spacing w:after="0" w:line="240" w:lineRule="auto"/>
+      </w:pPr>
+      <w:r>
+        <w:separator/>
+      </w:r>
+    </w:p>
+  </w:endnote>
+  <w:endnote w:type="continuationSeparator" w:id="0">
+    <w:p>
+      <w:pPr>
+        <w:spacing w:after="0" w:line="240" w:lineRule="auto"/>
+      </w:pPr>
+      <w:r>
+        <w:continuationSeparator/>
+      </w:r>
+    </w:p>
+  </w:endnote>
+</w:endnotes>
+</file>
+
+<file path=word/footnotes.xml><?xml version="1.0" encoding="utf-8"?>
+<w:footnotes xmlns:ve="http://schemas.openxmlformats.org/markup-compatibility/2006" xmlns:o="urn:schemas-microsoft-com:office:office" xmlns:r="http://schemas.openxmlformats.org/officeDocument/2006/relationships" xmlns:m="http://schemas.openxmlformats.org/officeDocument/2006/math" xmlns:v="urn:schemas-microsoft-com:vml" xmlns:wp="http://schemas.openxmlformats.org/drawingml/2006/wordprocessingDrawing" xmlns:w10="urn:schemas-microsoft-com:office:word" xmlns:w="http://schemas.openxmlformats.org/wordprocessingml/2006/main" xmlns:wne="http://schemas.microsoft.com/office/word/2006/wordml">
+  <w:footnote w:type="separator" w:id="-1">
+    <w:p>
+      <w:pPr>
+        <w:spacing w:after="0" w:line="240" w:lineRule="auto"/>
+      </w:pPr>
+      <w:r>
+        <w:separator/>
+      </w:r>
+    </w:p>
+  </w:footnote>
+  <w:footnote w:type="continuationSeparator" w:id="0">
+    <w:p>
+      <w:pPr>
+        <w:spacing w:after="0" w:line="240" w:lineRule="auto"/>
+      </w:pPr>
+      <w:r>
+        <w:continuationSeparator/>
+      </w:r>
+    </w:p>
+  </w:footnote>
+</w:footnotes>
+</file>
+
 <file path=word/styles.xml><?xml version="1.0" encoding="utf-8"?>
-<w:styles xmlns:mc="http://schemas.openxmlformats.org/markup-compatibility/2006" xmlns:r="http://schemas.openxmlformats.org/officeDocument/2006/relationships" xmlns:w="http://schemas.openxmlformats.org/wordprocessingml/2006/main" xmlns:w14="http://schemas.microsoft.com/office/word/2010/wordml" mc:Ignorable="w14">
+<w:styles xmlns:r="http://schemas.openxmlformats.org/officeDocument/2006/relationships" xmlns:w="http://schemas.openxmlformats.org/wordprocessingml/2006/main">
   <w:docDefaults>
     <w:rPrDefault>
       <w:rPr>
@@ -5537,7 +5621,7 @@
       </w:pPr>
     </w:pPrDefault>
   </w:docDefaults>
-  <w:latentStyles w:defLockedState="0" w:defUIPriority="99" w:defSemiHidden="1" w:defUnhideWhenUsed="1" w:defQFormat="0" w:count="276">
+  <w:latentStyles w:defLockedState="0" w:defUIPriority="99" w:defSemiHidden="1" w:defUnhideWhenUsed="1" w:defQFormat="0" w:count="267">
     <w:lsdException w:name="Normal" w:semiHidden="0" w:uiPriority="0" w:unhideWhenUsed="0" w:qFormat="1"/>
     <w:lsdException w:name="heading 1" w:semiHidden="0" w:uiPriority="9" w:unhideWhenUsed="0" w:qFormat="1"/>
     <w:lsdException w:name="heading 2" w:uiPriority="9" w:qFormat="1"/>
@@ -5676,22 +5760,23 @@
     <w:lsdException w:name="Bibliography" w:uiPriority="37"/>
     <w:lsdException w:name="TOC Heading" w:uiPriority="39" w:qFormat="1"/>
   </w:latentStyles>
-  <w:style w:type="paragraph" w:default="1" w:styleId="Normal">
+  <w:style w:type="paragraph" w:default="1" w:styleId="a">
     <w:name w:val="Normal"/>
     <w:qFormat/>
     <w:rsid w:val="0064649F"/>
   </w:style>
-  <w:style w:type="character" w:default="1" w:styleId="DefaultParagraphFont">
+  <w:style w:type="character" w:default="1" w:styleId="a0">
     <w:name w:val="Default Paragraph Font"/>
     <w:uiPriority w:val="1"/>
     <w:semiHidden/>
     <w:unhideWhenUsed/>
   </w:style>
-  <w:style w:type="table" w:default="1" w:styleId="TableNormal">
+  <w:style w:type="table" w:default="1" w:styleId="a1">
     <w:name w:val="Normal Table"/>
     <w:uiPriority w:val="99"/>
     <w:semiHidden/>
     <w:unhideWhenUsed/>
+    <w:qFormat/>
     <w:tblPr>
       <w:tblInd w:w="0" w:type="dxa"/>
       <w:tblCellMar>
@@ -5702,16 +5787,16 @@
       </w:tblCellMar>
     </w:tblPr>
   </w:style>
-  <w:style w:type="numbering" w:default="1" w:styleId="NoList">
+  <w:style w:type="numbering" w:default="1" w:styleId="a2">
     <w:name w:val="No List"/>
     <w:uiPriority w:val="99"/>
     <w:semiHidden/>
     <w:unhideWhenUsed/>
   </w:style>
-  <w:style w:type="paragraph" w:styleId="BalloonText">
+  <w:style w:type="paragraph" w:styleId="a3">
     <w:name w:val="Balloon Text"/>
-    <w:basedOn w:val="Normal"/>
-    <w:link w:val="BalloonTextChar"/>
+    <w:basedOn w:val="a"/>
+    <w:link w:val="a4"/>
     <w:uiPriority w:val="99"/>
     <w:semiHidden/>
     <w:unhideWhenUsed/>
@@ -5725,10 +5810,10 @@
       <w:szCs w:val="20"/>
     </w:rPr>
   </w:style>
-  <w:style w:type="character" w:customStyle="1" w:styleId="BalloonTextChar">
-    <w:name w:val="Balloon Text Char"/>
-    <w:basedOn w:val="DefaultParagraphFont"/>
-    <w:link w:val="BalloonText"/>
+  <w:style w:type="character" w:customStyle="1" w:styleId="a4">
+    <w:name w:val="ข้อความบอลลูน อักขระ"/>
+    <w:basedOn w:val="a0"/>
+    <w:link w:val="a3"/>
     <w:uiPriority w:val="99"/>
     <w:semiHidden/>
     <w:rsid w:val="00F45EED"/>
@@ -5738,191 +5823,53 @@
       <w:szCs w:val="20"/>
     </w:rPr>
   </w:style>
-</w:styles>
-</file>
-
-<file path=word/stylesWithEffects.xml><?xml version="1.0" encoding="utf-8"?>
-<w:styles xmlns:wpc="http://schemas.microsoft.com/office/word/2010/wordprocessingCanvas" xmlns:mo="http://schemas.microsoft.com/office/mac/office/2008/main" xmlns:mc="http://schemas.openxmlformats.org/markup-compatibility/2006" xmlns:mv="urn:schemas-microsoft-com:mac:vml" xmlns:o="urn:schemas-microsoft-com:office:office" xmlns:r="http://schemas.openxmlformats.org/officeDocument/2006/relationships" xmlns:m="http://schemas.openxmlformats.org/officeDocument/2006/math" xmlns:v="urn:schemas-microsoft-com:vml" xmlns:wp14="http://schemas.microsoft.com/office/word/2010/wordprocessingDrawing" xmlns:wp="http://schemas.openxmlformats.org/drawingml/2006/wordprocessingDrawing" xmlns:w10="urn:schemas-microsoft-com:office:word" xmlns:w="http://schemas.openxmlformats.org/wordprocessingml/2006/main" xmlns:w14="http://schemas.microsoft.com/office/word/2010/wordml" xmlns:wpg="http://schemas.microsoft.com/office/word/2010/wordprocessingGroup" xmlns:wpi="http://schemas.microsoft.com/office/word/2010/wordprocessingInk" xmlns:wne="http://schemas.microsoft.com/office/word/2006/wordml" xmlns:wps="http://schemas.microsoft.com/office/word/2010/wordprocessingShape" mc:Ignorable="w14 wp14">
-  <w:docDefaults>
-    <w:rPrDefault>
-      <w:rPr>
-        <w:rFonts w:asciiTheme="minorHAnsi" w:eastAsiaTheme="minorEastAsia" w:hAnsiTheme="minorHAnsi" w:cstheme="minorBidi"/>
-        <w:sz w:val="24"/>
-        <w:szCs w:val="24"/>
-        <w:lang w:val="en-US" w:eastAsia="ja-JP" w:bidi="ar-SA"/>
-      </w:rPr>
-    </w:rPrDefault>
-    <w:pPrDefault/>
-  </w:docDefaults>
-  <w:latentStyles w:defLockedState="0" w:defUIPriority="99" w:defSemiHidden="1" w:defUnhideWhenUsed="1" w:defQFormat="0" w:count="276">
-    <w:lsdException w:name="Normal" w:semiHidden="0" w:uiPriority="0" w:unhideWhenUsed="0" w:qFormat="1"/>
-    <w:lsdException w:name="heading 1" w:semiHidden="0" w:uiPriority="9" w:unhideWhenUsed="0" w:qFormat="1"/>
-    <w:lsdException w:name="heading 2" w:uiPriority="9" w:qFormat="1"/>
-    <w:lsdException w:name="heading 3" w:uiPriority="9" w:qFormat="1"/>
-    <w:lsdException w:name="heading 4" w:uiPriority="9" w:qFormat="1"/>
-    <w:lsdException w:name="heading 5" w:uiPriority="9" w:qFormat="1"/>
-    <w:lsdException w:name="heading 6" w:uiPriority="9" w:qFormat="1"/>
-    <w:lsdException w:name="heading 7" w:uiPriority="9" w:qFormat="1"/>
-    <w:lsdException w:name="heading 8" w:uiPriority="9" w:qFormat="1"/>
-    <w:lsdException w:name="heading 9" w:uiPriority="9" w:qFormat="1"/>
-    <w:lsdException w:name="toc 1" w:uiPriority="39"/>
-    <w:lsdException w:name="toc 2" w:uiPriority="39"/>
-    <w:lsdException w:name="toc 3" w:uiPriority="39"/>
-    <w:lsdException w:name="toc 4" w:uiPriority="39"/>
-    <w:lsdException w:name="toc 5" w:uiPriority="39"/>
-    <w:lsdException w:name="toc 6" w:uiPriority="39"/>
-    <w:lsdException w:name="toc 7" w:uiPriority="39"/>
-    <w:lsdException w:name="toc 8" w:uiPriority="39"/>
-    <w:lsdException w:name="toc 9" w:uiPriority="39"/>
-    <w:lsdException w:name="caption" w:uiPriority="35" w:qFormat="1"/>
-    <w:lsdException w:name="Title" w:semiHidden="0" w:uiPriority="10" w:unhideWhenUsed="0" w:qFormat="1"/>
-    <w:lsdException w:name="Default Paragraph Font" w:uiPriority="1"/>
-    <w:lsdException w:name="Subtitle" w:semiHidden="0" w:uiPriority="11" w:unhideWhenUsed="0" w:qFormat="1"/>
-    <w:lsdException w:name="Strong" w:semiHidden="0" w:uiPriority="22" w:unhideWhenUsed="0" w:qFormat="1"/>
-    <w:lsdException w:name="Emphasis" w:semiHidden="0" w:uiPriority="20" w:unhideWhenUsed="0" w:qFormat="1"/>
-    <w:lsdException w:name="Table Grid" w:semiHidden="0" w:uiPriority="59" w:unhideWhenUsed="0"/>
-    <w:lsdException w:name="Placeholder Text" w:unhideWhenUsed="0"/>
-    <w:lsdException w:name="No Spacing" w:semiHidden="0" w:uiPriority="1" w:unhideWhenUsed="0" w:qFormat="1"/>
-    <w:lsdException w:name="Light Shading" w:semiHidden="0" w:uiPriority="60" w:unhideWhenUsed="0"/>
-    <w:lsdException w:name="Light List" w:semiHidden="0" w:uiPriority="61" w:unhideWhenUsed="0"/>
-    <w:lsdException w:name="Light Grid" w:semiHidden="0" w:uiPriority="62" w:unhideWhenUsed="0"/>
-    <w:lsdException w:name="Medium Shading 1" w:semiHidden="0" w:uiPriority="63" w:unhideWhenUsed="0"/>
-    <w:lsdException w:name="Medium Shading 2" w:semiHidden="0" w:uiPriority="64" w:unhideWhenUsed="0"/>
-    <w:lsdException w:name="Medium List 1" w:semiHidden="0" w:uiPriority="65" w:unhideWhenUsed="0"/>
-    <w:lsdException w:name="Medium List 2" w:semiHidden="0" w:uiPriority="66" w:unhideWhenUsed="0"/>
-    <w:lsdException w:name="Medium Grid 1" w:semiHidden="0" w:uiPriority="67" w:unhideWhenUsed="0"/>
-    <w:lsdException w:name="Medium Grid 2" w:semiHidden="0" w:uiPriority="68" w:unhideWhenUsed="0"/>
-    <w:lsdException w:name="Medium Grid 3" w:semiHidden="0" w:uiPriority="69" w:unhideWhenUsed="0"/>
-    <w:lsdException w:name="Dark List" w:semiHidden="0" w:uiPriority="70" w:unhideWhenUsed="0"/>
-    <w:lsdException w:name="Colorful Shading" w:semiHidden="0" w:uiPriority="71" w:unhideWhenUsed="0"/>
-    <w:lsdException w:name="Colorful List" w:semiHidden="0" w:uiPriority="72" w:unhideWhenUsed="0"/>
-    <w:lsdException w:name="Colorful Grid" w:semiHidden="0" w:uiPriority="73" w:unhideWhenUsed="0"/>
-    <w:lsdException w:name="Light Shading Accent 1" w:semiHidden="0" w:uiPriority="60" w:unhideWhenUsed="0"/>
-    <w:lsdException w:name="Light List Accent 1" w:semiHidden="0" w:uiPriority="61" w:unhideWhenUsed="0"/>
-    <w:lsdException w:name="Light Grid Accent 1" w:semiHidden="0" w:uiPriority="62" w:unhideWhenUsed="0"/>
-    <w:lsdException w:name="Medium Shading 1 Accent 1" w:semiHidden="0" w:uiPriority="63" w:unhideWhenUsed="0"/>
-    <w:lsdException w:name="Medium Shading 2 Accent 1" w:semiHidden="0" w:uiPriority="64" w:unhideWhenUsed="0"/>
-    <w:lsdException w:name="Medium List 1 Accent 1" w:semiHidden="0" w:uiPriority="65" w:unhideWhenUsed="0"/>
-    <w:lsdException w:name="Revision" w:unhideWhenUsed="0"/>
-    <w:lsdException w:name="List Paragraph" w:semiHidden="0" w:uiPriority="34" w:unhideWhenUsed="0" w:qFormat="1"/>
-    <w:lsdException w:name="Quote" w:semiHidden="0" w:uiPriority="29" w:unhideWhenUsed="0" w:qFormat="1"/>
-    <w:lsdException w:name="Intense Quote" w:semiHidden="0" w:uiPriority="30" w:unhideWhenUsed="0" w:qFormat="1"/>
-    <w:lsdException w:name="Medium List 2 Accent 1" w:semiHidden="0" w:uiPriority="66" w:unhideWhenUsed="0"/>
-    <w:lsdException w:name="Medium Grid 1 Accent 1" w:semiHidden="0" w:uiPriority="67" w:unhideWhenUsed="0"/>
-    <w:lsdException w:name="Medium Grid 2 Accent 1" w:semiHidden="0" w:uiPriority="68" w:unhideWhenUsed="0"/>
-    <w:lsdException w:name="Medium Grid 3 Accent 1" w:semiHidden="0" w:uiPriority="69" w:unhideWhenUsed="0"/>
-    <w:lsdException w:name="Dark List Accent 1" w:semiHidden="0" w:uiPriority="70" w:unhideWhenUsed="0"/>
-    <w:lsdException w:name="Colorful Shading Accent 1" w:semiHidden="0" w:uiPriority="71" w:unhideWhenUsed="0"/>
-    <w:lsdException w:name="Colorful List Accent 1" w:semiHidden="0" w:uiPriority="72" w:unhideWhenUsed="0"/>
-    <w:lsdException w:name="Colorful Grid Accent 1" w:semiHidden="0" w:uiPriority="73" w:unhideWhenUsed="0"/>
-    <w:lsdException w:name="Light Shading Accent 2" w:semiHidden="0" w:uiPriority="60" w:unhideWhenUsed="0"/>
-    <w:lsdException w:name="Light List Accent 2" w:semiHidden="0" w:uiPriority="61" w:unhideWhenUsed="0"/>
-    <w:lsdException w:name="Light Grid Accent 2" w:semiHidden="0" w:uiPriority="62" w:unhideWhenUsed="0"/>
-    <w:lsdException w:name="Medium Shading 1 Accent 2" w:semiHidden="0" w:uiPriority="63" w:unhideWhenUsed="0"/>
-    <w:lsdException w:name="Medium Shading 2 Accent 2" w:semiHidden="0" w:uiPriority="64" w:unhideWhenUsed="0"/>
-    <w:lsdException w:name="Medium List 1 Accent 2" w:semiHidden="0" w:uiPriority="65" w:unhideWhenUsed="0"/>
-    <w:lsdException w:name="Medium List 2 Accent 2" w:semiHidden="0" w:uiPriority="66" w:unhideWhenUsed="0"/>
-    <w:lsdException w:name="Medium Grid 1 Accent 2" w:semiHidden="0" w:uiPriority="67" w:unhideWhenUsed="0"/>
-    <w:lsdException w:name="Medium Grid 2 Accent 2" w:semiHidden="0" w:uiPriority="68" w:unhideWhenUsed="0"/>
-    <w:lsdException w:name="Medium Grid 3 Accent 2" w:semiHidden="0" w:uiPriority="69" w:unhideWhenUsed="0"/>
-    <w:lsdException w:name="Dark List Accent 2" w:semiHidden="0" w:uiPriority="70" w:unhideWhenUsed="0"/>
-    <w:lsdException w:name="Colorful Shading Accent 2" w:semiHidden="0" w:uiPriority="71" w:unhideWhenUsed="0"/>
-    <w:lsdException w:name="Colorful List Accent 2" w:semiHidden="0" w:uiPriority="72" w:unhideWhenUsed="0"/>
-    <w:lsdException w:name="Colorful Grid Accent 2" w:semiHidden="0" w:uiPriority="73" w:unhideWhenUsed="0"/>
-    <w:lsdException w:name="Light Shading Accent 3" w:semiHidden="0" w:uiPriority="60" w:unhideWhenUsed="0"/>
-    <w:lsdException w:name="Light List Accent 3" w:semiHidden="0" w:uiPriority="61" w:unhideWhenUsed="0"/>
-    <w:lsdException w:name="Light Grid Accent 3" w:semiHidden="0" w:uiPriority="62" w:unhideWhenUsed="0"/>
-    <w:lsdException w:name="Medium Shading 1 Accent 3" w:semiHidden="0" w:uiPriority="63" w:unhideWhenUsed="0"/>
-    <w:lsdException w:name="Medium Shading 2 Accent 3" w:semiHidden="0" w:uiPriority="64" w:unhideWhenUsed="0"/>
-    <w:lsdException w:name="Medium List 1 Accent 3" w:semiHidden="0" w:uiPriority="65" w:unhideWhenUsed="0"/>
-    <w:lsdException w:name="Medium List 2 Accent 3" w:semiHidden="0" w:uiPriority="66" w:unhideWhenUsed="0"/>
-    <w:lsdException w:name="Medium Grid 1 Accent 3" w:semiHidden="0" w:uiPriority="67" w:unhideWhenUsed="0"/>
-    <w:lsdException w:name="Medium Grid 2 Accent 3" w:semiHidden="0" w:uiPriority="68" w:unhideWhenUsed="0"/>
-    <w:lsdException w:name="Medium Grid 3 Accent 3" w:semiHidden="0" w:uiPriority="69" w:unhideWhenUsed="0"/>
-    <w:lsdException w:name="Dark List Accent 3" w:semiHidden="0" w:uiPriority="70" w:unhideWhenUsed="0"/>
-    <w:lsdException w:name="Colorful Shading Accent 3" w:semiHidden="0" w:uiPriority="71" w:unhideWhenUsed="0"/>
-    <w:lsdException w:name="Colorful List Accent 3" w:semiHidden="0" w:uiPriority="72" w:unhideWhenUsed="0"/>
-    <w:lsdException w:name="Colorful Grid Accent 3" w:semiHidden="0" w:uiPriority="73" w:unhideWhenUsed="0"/>
-    <w:lsdException w:name="Light Shading Accent 4" w:semiHidden="0" w:uiPriority="60" w:unhideWhenUsed="0"/>
-    <w:lsdException w:name="Light List Accent 4" w:semiHidden="0" w:uiPriority="61" w:unhideWhenUsed="0"/>
-    <w:lsdException w:name="Light Grid Accent 4" w:semiHidden="0" w:uiPriority="62" w:unhideWhenUsed="0"/>
-    <w:lsdException w:name="Medium Shading 1 Accent 4" w:semiHidden="0" w:uiPriority="63" w:unhideWhenUsed="0"/>
-    <w:lsdException w:name="Medium Shading 2 Accent 4" w:semiHidden="0" w:uiPriority="64" w:unhideWhenUsed="0"/>
-    <w:lsdException w:name="Medium List 1 Accent 4" w:semiHidden="0" w:uiPriority="65" w:unhideWhenUsed="0"/>
-    <w:lsdException w:name="Medium List 2 Accent 4" w:semiHidden="0" w:uiPriority="66" w:unhideWhenUsed="0"/>
-    <w:lsdException w:name="Medium Grid 1 Accent 4" w:semiHidden="0" w:uiPriority="67" w:unhideWhenUsed="0"/>
-    <w:lsdException w:name="Medium Grid 2 Accent 4" w:semiHidden="0" w:uiPriority="68" w:unhideWhenUsed="0"/>
-    <w:lsdException w:name="Medium Grid 3 Accent 4" w:semiHidden="0" w:uiPriority="69" w:unhideWhenUsed="0"/>
-    <w:lsdException w:name="Dark List Accent 4" w:semiHidden="0" w:uiPriority="70" w:unhideWhenUsed="0"/>
-    <w:lsdException w:name="Colorful Shading Accent 4" w:semiHidden="0" w:uiPriority="71" w:unhideWhenUsed="0"/>
-    <w:lsdException w:name="Colorful List Accent 4" w:semiHidden="0" w:uiPriority="72" w:unhideWhenUsed="0"/>
-    <w:lsdException w:name="Colorful Grid Accent 4" w:semiHidden="0" w:uiPriority="73" w:unhideWhenUsed="0"/>
-    <w:lsdException w:name="Light Shading Accent 5" w:semiHidden="0" w:uiPriority="60" w:unhideWhenUsed="0"/>
-    <w:lsdException w:name="Light List Accent 5" w:semiHidden="0" w:uiPriority="61" w:unhideWhenUsed="0"/>
-    <w:lsdException w:name="Light Grid Accent 5" w:semiHidden="0" w:uiPriority="62" w:unhideWhenUsed="0"/>
-    <w:lsdException w:name="Medium Shading 1 Accent 5" w:semiHidden="0" w:uiPriority="63" w:unhideWhenUsed="0"/>
-    <w:lsdException w:name="Medium Shading 2 Accent 5" w:semiHidden="0" w:uiPriority="64" w:unhideWhenUsed="0"/>
-    <w:lsdException w:name="Medium List 1 Accent 5" w:semiHidden="0" w:uiPriority="65" w:unhideWhenUsed="0"/>
-    <w:lsdException w:name="Medium List 2 Accent 5" w:semiHidden="0" w:uiPriority="66" w:unhideWhenUsed="0"/>
-    <w:lsdException w:name="Medium Grid 1 Accent 5" w:semiHidden="0" w:uiPriority="67" w:unhideWhenUsed="0"/>
-    <w:lsdException w:name="Medium Grid 2 Accent 5" w:semiHidden="0" w:uiPriority="68" w:unhideWhenUsed="0"/>
-    <w:lsdException w:name="Medium Grid 3 Accent 5" w:semiHidden="0" w:uiPriority="69" w:unhideWhenUsed="0"/>
-    <w:lsdException w:name="Dark List Accent 5" w:semiHidden="0" w:uiPriority="70" w:unhideWhenUsed="0"/>
-    <w:lsdException w:name="Colorful Shading Accent 5" w:semiHidden="0" w:uiPriority="71" w:unhideWhenUsed="0"/>
-    <w:lsdException w:name="Colorful List Accent 5" w:semiHidden="0" w:uiPriority="72" w:unhideWhenUsed="0"/>
-    <w:lsdException w:name="Colorful Grid Accent 5" w:semiHidden="0" w:uiPriority="73" w:unhideWhenUsed="0"/>
-    <w:lsdException w:name="Light Shading Accent 6" w:semiHidden="0" w:uiPriority="60" w:unhideWhenUsed="0"/>
-    <w:lsdException w:name="Light List Accent 6" w:semiHidden="0" w:uiPriority="61" w:unhideWhenUsed="0"/>
-    <w:lsdException w:name="Light Grid Accent 6" w:semiHidden="0" w:uiPriority="62" w:unhideWhenUsed="0"/>
-    <w:lsdException w:name="Medium Shading 1 Accent 6" w:semiHidden="0" w:uiPriority="63" w:unhideWhenUsed="0"/>
-    <w:lsdException w:name="Medium Shading 2 Accent 6" w:semiHidden="0" w:uiPriority="64" w:unhideWhenUsed="0"/>
-    <w:lsdException w:name="Medium List 1 Accent 6" w:semiHidden="0" w:uiPriority="65" w:unhideWhenUsed="0"/>
-    <w:lsdException w:name="Medium List 2 Accent 6" w:semiHidden="0" w:uiPriority="66" w:unhideWhenUsed="0"/>
-    <w:lsdException w:name="Medium Grid 1 Accent 6" w:semiHidden="0" w:uiPriority="67" w:unhideWhenUsed="0"/>
-    <w:lsdException w:name="Medium Grid 2 Accent 6" w:semiHidden="0" w:uiPriority="68" w:unhideWhenUsed="0"/>
-    <w:lsdException w:name="Medium Grid 3 Accent 6" w:semiHidden="0" w:uiPriority="69" w:unhideWhenUsed="0"/>
-    <w:lsdException w:name="Dark List Accent 6" w:semiHidden="0" w:uiPriority="70" w:unhideWhenUsed="0"/>
-    <w:lsdException w:name="Colorful Shading Accent 6" w:semiHidden="0" w:uiPriority="71" w:unhideWhenUsed="0"/>
-    <w:lsdException w:name="Colorful List Accent 6" w:semiHidden="0" w:uiPriority="72" w:unhideWhenUsed="0"/>
-    <w:lsdException w:name="Colorful Grid Accent 6" w:semiHidden="0" w:uiPriority="73" w:unhideWhenUsed="0"/>
-    <w:lsdException w:name="Subtle Emphasis" w:semiHidden="0" w:uiPriority="19" w:unhideWhenUsed="0" w:qFormat="1"/>
-    <w:lsdException w:name="Intense Emphasis" w:semiHidden="0" w:uiPriority="21" w:unhideWhenUsed="0" w:qFormat="1"/>
-    <w:lsdException w:name="Subtle Reference" w:semiHidden="0" w:uiPriority="31" w:unhideWhenUsed="0" w:qFormat="1"/>
-    <w:lsdException w:name="Intense Reference" w:semiHidden="0" w:uiPriority="32" w:unhideWhenUsed="0" w:qFormat="1"/>
-    <w:lsdException w:name="Book Title" w:semiHidden="0" w:uiPriority="33" w:unhideWhenUsed="0" w:qFormat="1"/>
-    <w:lsdException w:name="Bibliography" w:uiPriority="37"/>
-    <w:lsdException w:name="TOC Heading" w:uiPriority="39" w:qFormat="1"/>
-  </w:latentStyles>
-  <w:style w:type="paragraph" w:default="1" w:styleId="Normal">
-    <w:name w:val="Normal"/>
-    <w:qFormat/>
-  </w:style>
-  <w:style w:type="character" w:default="1" w:styleId="DefaultParagraphFont">
-    <w:name w:val="Default Paragraph Font"/>
-    <w:uiPriority w:val="1"/>
-    <w:semiHidden/>
-    <w:unhideWhenUsed/>
-  </w:style>
-  <w:style w:type="table" w:default="1" w:styleId="TableNormal">
-    <w:name w:val="Normal Table"/>
+  <w:style w:type="paragraph" w:styleId="a5">
+    <w:name w:val="header"/>
+    <w:basedOn w:val="a"/>
+    <w:link w:val="a6"/>
     <w:uiPriority w:val="99"/>
     <w:semiHidden/>
     <w:unhideWhenUsed/>
-    <w:tblPr>
-      <w:tblInd w:w="0" w:type="dxa"/>
-      <w:tblCellMar>
-        <w:top w:w="0" w:type="dxa"/>
-        <w:left w:w="108" w:type="dxa"/>
-        <w:bottom w:w="0" w:type="dxa"/>
-        <w:right w:w="108" w:type="dxa"/>
-      </w:tblCellMar>
-    </w:tblPr>
+    <w:rsid w:val="00685289"/>
+    <w:pPr>
+      <w:tabs>
+        <w:tab w:val="center" w:pos="4513"/>
+        <w:tab w:val="right" w:pos="9026"/>
+      </w:tabs>
+      <w:spacing w:after="0" w:line="240" w:lineRule="auto"/>
+    </w:pPr>
   </w:style>
-  <w:style w:type="numbering" w:default="1" w:styleId="NoList">
-    <w:name w:val="No List"/>
+  <w:style w:type="character" w:customStyle="1" w:styleId="a6">
+    <w:name w:val="หัวกระดาษ อักขระ"/>
+    <w:basedOn w:val="a0"/>
+    <w:link w:val="a5"/>
+    <w:uiPriority w:val="99"/>
+    <w:semiHidden/>
+    <w:rsid w:val="00685289"/>
+  </w:style>
+  <w:style w:type="paragraph" w:styleId="a7">
+    <w:name w:val="footer"/>
+    <w:basedOn w:val="a"/>
+    <w:link w:val="a8"/>
     <w:uiPriority w:val="99"/>
     <w:semiHidden/>
     <w:unhideWhenUsed/>
+    <w:rsid w:val="00685289"/>
+    <w:pPr>
+      <w:tabs>
+        <w:tab w:val="center" w:pos="4513"/>
+        <w:tab w:val="right" w:pos="9026"/>
+      </w:tabs>
+      <w:spacing w:after="0" w:line="240" w:lineRule="auto"/>
+    </w:pPr>
+  </w:style>
+  <w:style w:type="character" w:customStyle="1" w:styleId="a8">
+    <w:name w:val="ท้ายกระดาษ อักขระ"/>
+    <w:basedOn w:val="a0"/>
+    <w:link w:val="a7"/>
+    <w:uiPriority w:val="99"/>
+    <w:semiHidden/>
+    <w:rsid w:val="00685289"/>
   </w:style>
 </w:styles>
 </file>
@@ -6215,7 +6162,7 @@
 </file>
 
 <file path=customXml/itemProps1.xml><?xml version="1.0" encoding="utf-8"?>
-<ds:datastoreItem xmlns:ds="http://schemas.openxmlformats.org/officeDocument/2006/customXml" ds:itemID="{F4D69F10-3DD6-C54F-AFC7-F65A0D7B1256}">
+<ds:datastoreItem xmlns:ds="http://schemas.openxmlformats.org/officeDocument/2006/customXml" ds:itemID="{A5E51252-D93D-4A7B-B2E8-2447D059D2B2}">
   <ds:schemaRefs>
     <ds:schemaRef ds:uri="http://schemas.openxmlformats.org/officeDocument/2006/bibliography"/>
   </ds:schemaRefs>

</xml_diff>